<commit_message>
added subheadings for docs
</commit_message>
<xml_diff>
--- a/CW1 Report.docx
+++ b/CW1 Report.docx
@@ -8,23 +8,281 @@
         <w:jc w:val="center"/>
         <w:rPr>
           <w:u w:val="single"/>
-          <w:lang w:val="en-US"/>
         </w:rPr>
       </w:pPr>
       <w:r>
         <w:rPr>
           <w:u w:val="single"/>
-          <w:lang w:val="en-US"/>
         </w:rPr>
-        <w:t>CW1 Report</w:t>
-      </w:r>
-    </w:p>
-    <w:p>
-      <w:pPr>
-        <w:rPr>
-          <w:lang w:val="en-US"/>
-        </w:rPr>
-      </w:pPr>
+        <w:t>Prototype Report v1 (Coursework 1)</w:t>
+      </w:r>
+    </w:p>
+    <w:p>
+      <w:pPr>
+        <w:pStyle w:val="Heading1"/>
+      </w:pPr>
+      <w:r>
+        <w:t xml:space="preserve">1) </w:t>
+      </w:r>
+      <w:r>
+        <w:t>Summary</w:t>
+      </w:r>
+    </w:p>
+    <w:p>
+      <w:pPr>
+        <w:pStyle w:val="Heading1"/>
+      </w:pPr>
+      <w:r>
+        <w:t xml:space="preserve">2) </w:t>
+      </w:r>
+      <w:r>
+        <w:t>Project Description and Requirements</w:t>
+      </w:r>
+    </w:p>
+    <w:p>
+      <w:pPr>
+        <w:pStyle w:val="Heading2"/>
+      </w:pPr>
+      <w:r>
+        <w:t xml:space="preserve">2.1 </w:t>
+      </w:r>
+      <w:r>
+        <w:t>Problem Context</w:t>
+      </w:r>
+    </w:p>
+    <w:p>
+      <w:pPr>
+        <w:pStyle w:val="Heading2"/>
+      </w:pPr>
+      <w:r>
+        <w:t xml:space="preserve">2.2 </w:t>
+      </w:r>
+      <w:r>
+        <w:t>Aims and Objectives</w:t>
+      </w:r>
+    </w:p>
+    <w:p>
+      <w:pPr>
+        <w:pStyle w:val="Heading2"/>
+      </w:pPr>
+      <w:r>
+        <w:t>2.3 User Profiles</w:t>
+      </w:r>
+    </w:p>
+    <w:p>
+      <w:pPr>
+        <w:pStyle w:val="Heading2"/>
+      </w:pPr>
+      <w:r>
+        <w:t>2.4 Functional Requirements</w:t>
+      </w:r>
+    </w:p>
+    <w:p>
+      <w:pPr>
+        <w:pStyle w:val="Heading2"/>
+      </w:pPr>
+      <w:r>
+        <w:t>2.5 Non-Functional Requirements</w:t>
+      </w:r>
+    </w:p>
+    <w:p>
+      <w:pPr>
+        <w:pStyle w:val="Heading2"/>
+      </w:pPr>
+      <w:r>
+        <w:t>2.6 Success Criteria</w:t>
+      </w:r>
+    </w:p>
+    <w:p>
+      <w:pPr>
+        <w:pStyle w:val="Heading1"/>
+      </w:pPr>
+      <w:r>
+        <w:t xml:space="preserve">3) </w:t>
+      </w:r>
+      <w:r>
+        <w:t>System Architecture</w:t>
+      </w:r>
+    </w:p>
+    <w:p>
+      <w:pPr>
+        <w:pStyle w:val="Heading2"/>
+      </w:pPr>
+      <w:r>
+        <w:t>3.1 Architecture Overview</w:t>
+      </w:r>
+    </w:p>
+    <w:p>
+      <w:pPr>
+        <w:pStyle w:val="Heading2"/>
+      </w:pPr>
+      <w:r>
+        <w:t>3.2 Design Decisions and Limitations</w:t>
+      </w:r>
+    </w:p>
+    <w:p>
+      <w:pPr>
+        <w:pStyle w:val="Heading1"/>
+      </w:pPr>
+      <w:r>
+        <w:t xml:space="preserve">4) </w:t>
+      </w:r>
+      <w:r>
+        <w:t>Data Model and Dataset Description</w:t>
+      </w:r>
+    </w:p>
+    <w:p>
+      <w:pPr>
+        <w:pStyle w:val="Heading2"/>
+      </w:pPr>
+      <w:r>
+        <w:t>4.1 Data Model for Exhibits</w:t>
+      </w:r>
+    </w:p>
+    <w:p>
+      <w:pPr>
+        <w:pStyle w:val="Heading2"/>
+      </w:pPr>
+      <w:r>
+        <w:t>4.2 Quiz Data</w:t>
+      </w:r>
+    </w:p>
+    <w:p>
+      <w:pPr>
+        <w:pStyle w:val="Heading2"/>
+      </w:pPr>
+      <w:r>
+        <w:t xml:space="preserve">4.2 </w:t>
+      </w:r>
+      <w:r>
+        <w:t>Dataset</w:t>
+      </w:r>
+    </w:p>
+    <w:p>
+      <w:pPr>
+        <w:pStyle w:val="Heading1"/>
+      </w:pPr>
+      <w:r>
+        <w:t xml:space="preserve">5) </w:t>
+      </w:r>
+      <w:r>
+        <w:t>Reflective Interaction and Design</w:t>
+      </w:r>
+    </w:p>
+    <w:p>
+      <w:pPr>
+        <w:pStyle w:val="Heading2"/>
+      </w:pPr>
+      <w:r>
+        <w:t>5.1 Quiz Design</w:t>
+      </w:r>
+    </w:p>
+    <w:p>
+      <w:pPr>
+        <w:pStyle w:val="Heading2"/>
+      </w:pPr>
+      <w:r>
+        <w:t xml:space="preserve">5.2 </w:t>
+      </w:r>
+      <w:r>
+        <w:t>Game Approach</w:t>
+      </w:r>
+    </w:p>
+    <w:p>
+      <w:pPr>
+        <w:pStyle w:val="Heading1"/>
+      </w:pPr>
+      <w:r>
+        <w:t xml:space="preserve">6) </w:t>
+      </w:r>
+      <w:r>
+        <w:t>Evaluation Plan (Initial)</w:t>
+      </w:r>
+    </w:p>
+    <w:p>
+      <w:pPr>
+        <w:pStyle w:val="Heading2"/>
+      </w:pPr>
+      <w:r>
+        <w:t xml:space="preserve">6.1 </w:t>
+      </w:r>
+      <w:r>
+        <w:t>Success Measures</w:t>
+      </w:r>
+    </w:p>
+    <w:p>
+      <w:pPr>
+        <w:pStyle w:val="Heading2"/>
+      </w:pPr>
+      <w:r>
+        <w:t xml:space="preserve">6.2 </w:t>
+      </w:r>
+      <w:r>
+        <w:t>How Data Was Collected</w:t>
+      </w:r>
+    </w:p>
+    <w:p>
+      <w:pPr>
+        <w:pStyle w:val="Heading1"/>
+      </w:pPr>
+      <w:r>
+        <w:t xml:space="preserve">7) </w:t>
+      </w:r>
+      <w:r>
+        <w:t>Risk Register</w:t>
+      </w:r>
+    </w:p>
+    <w:p>
+      <w:pPr>
+        <w:pStyle w:val="Heading1"/>
+      </w:pPr>
+      <w:r>
+        <w:t xml:space="preserve">8) </w:t>
+      </w:r>
+      <w:r>
+        <w:t>Ethical and Legal Considerations</w:t>
+      </w:r>
+    </w:p>
+    <w:p>
+      <w:pPr>
+        <w:pStyle w:val="Heading1"/>
+      </w:pPr>
+      <w:r>
+        <w:t xml:space="preserve">9) </w:t>
+      </w:r>
+      <w:r>
+        <w:t>Project Management and Team Process</w:t>
+      </w:r>
+    </w:p>
+    <w:p>
+      <w:pPr>
+        <w:pStyle w:val="Heading2"/>
+      </w:pPr>
+      <w:r>
+        <w:t>9.1 Team Roles and Responsibilities</w:t>
+      </w:r>
+    </w:p>
+    <w:p>
+      <w:pPr>
+        <w:pStyle w:val="Heading2"/>
+      </w:pPr>
+      <w:r>
+        <w:t xml:space="preserve">9.2 </w:t>
+      </w:r>
+      <w:r>
+        <w:t>Scrum Board</w:t>
+      </w:r>
+    </w:p>
+    <w:p>
+      <w:pPr>
+        <w:pStyle w:val="Heading1"/>
+      </w:pPr>
+      <w:r>
+        <w:t xml:space="preserve">10) </w:t>
+      </w:r>
+      <w:r>
+        <w:t>Current Status and Next Steps</w:t>
+      </w:r>
     </w:p>
     <w:sectPr>
       <w:pgSz w:w="11906" w:h="16838"/>
@@ -34,6 +292,379 @@
     </w:sectPr>
   </w:body>
 </w:document>
+</file>
+
+<file path=word/numbering.xml><?xml version="1.0" encoding="utf-8"?>
+<w:numbering xmlns:wpc="http://schemas.microsoft.com/office/word/2010/wordprocessingCanvas" xmlns:cx="http://schemas.microsoft.com/office/drawing/2014/chartex" xmlns:cx1="http://schemas.microsoft.com/office/drawing/2015/9/8/chartex" xmlns:cx2="http://schemas.microsoft.com/office/drawing/2015/10/21/chartex" xmlns:cx3="http://schemas.microsoft.com/office/drawing/2016/5/9/chartex" xmlns:cx4="http://schemas.microsoft.com/office/drawing/2016/5/10/chartex" xmlns:cx5="http://schemas.microsoft.com/office/drawing/2016/5/11/chartex" xmlns:cx6="http://schemas.microsoft.com/office/drawing/2016/5/12/chartex" xmlns:cx7="http://schemas.microsoft.com/office/drawing/2016/5/13/chartex" xmlns:cx8="http://schemas.microsoft.com/office/drawing/2016/5/14/chartex" xmlns:mc="http://schemas.openxmlformats.org/markup-compatibility/2006" xmlns:aink="http://schemas.microsoft.com/office/drawing/2016/ink" xmlns:am3d="http://schemas.microsoft.com/office/drawing/2017/model3d" xmlns:o="urn:schemas-microsoft-com:office:office" xmlns:r="http://schemas.openxmlformats.org/officeDocument/2006/relationships" xmlns:m="http://schemas.openxmlformats.org/officeDocument/2006/math" xmlns:v="urn:schemas-microsoft-com:vml" xmlns:wp14="http://schemas.microsoft.com/office/word/2010/wordprocessingDrawing" xmlns:wp="http://schemas.openxmlformats.org/drawingml/2006/wordprocessingDrawing" xmlns:w10="urn:schemas-microsoft-com:office:word" xmlns:w="http://schemas.openxmlformats.org/wordprocessingml/2006/main" xmlns:w14="http://schemas.microsoft.com/office/word/2010/wordml" xmlns:w15="http://schemas.microsoft.com/office/word/2012/wordml" xmlns:w16cex="http://schemas.microsoft.com/office/word/2018/wordml/cex" xmlns:w16cid="http://schemas.microsoft.com/office/word/2016/wordml/cid" xmlns:w16="http://schemas.microsoft.com/office/word/2018/wordml" xmlns:w16sdtdh="http://schemas.microsoft.com/office/word/2020/wordml/sdtdatahash" xmlns:w16se="http://schemas.microsoft.com/office/word/2015/wordml/symex" xmlns:wpg="http://schemas.microsoft.com/office/word/2010/wordprocessingGroup" xmlns:wpi="http://schemas.microsoft.com/office/word/2010/wordprocessingInk" xmlns:wne="http://schemas.microsoft.com/office/word/2006/wordml" xmlns:wps="http://schemas.microsoft.com/office/word/2010/wordprocessingShape" mc:Ignorable="w14 w15 w16se w16cid w16 w16cex w16sdtdh wp14">
+  <w:abstractNum w:abstractNumId="0" w15:restartNumberingAfterBreak="0">
+    <w:nsid w:val="111F0427"/>
+    <w:multiLevelType w:val="hybridMultilevel"/>
+    <w:tmpl w:val="BEF8A5CC"/>
+    <w:lvl w:ilvl="0" w:tplc="08090011">
+      <w:start w:val="1"/>
+      <w:numFmt w:val="decimal"/>
+      <w:lvlText w:val="%1)"/>
+      <w:lvlJc w:val="left"/>
+      <w:pPr>
+        <w:ind w:left="720" w:hanging="360"/>
+      </w:pPr>
+      <w:rPr>
+        <w:rFonts w:hint="default"/>
+      </w:rPr>
+    </w:lvl>
+    <w:lvl w:ilvl="1" w:tplc="08090019" w:tentative="1">
+      <w:start w:val="1"/>
+      <w:numFmt w:val="lowerLetter"/>
+      <w:lvlText w:val="%2."/>
+      <w:lvlJc w:val="left"/>
+      <w:pPr>
+        <w:ind w:left="1440" w:hanging="360"/>
+      </w:pPr>
+    </w:lvl>
+    <w:lvl w:ilvl="2" w:tplc="0809001B" w:tentative="1">
+      <w:start w:val="1"/>
+      <w:numFmt w:val="lowerRoman"/>
+      <w:lvlText w:val="%3."/>
+      <w:lvlJc w:val="right"/>
+      <w:pPr>
+        <w:ind w:left="2160" w:hanging="180"/>
+      </w:pPr>
+    </w:lvl>
+    <w:lvl w:ilvl="3" w:tplc="0809000F" w:tentative="1">
+      <w:start w:val="1"/>
+      <w:numFmt w:val="decimal"/>
+      <w:lvlText w:val="%4."/>
+      <w:lvlJc w:val="left"/>
+      <w:pPr>
+        <w:ind w:left="2880" w:hanging="360"/>
+      </w:pPr>
+    </w:lvl>
+    <w:lvl w:ilvl="4" w:tplc="08090019" w:tentative="1">
+      <w:start w:val="1"/>
+      <w:numFmt w:val="lowerLetter"/>
+      <w:lvlText w:val="%5."/>
+      <w:lvlJc w:val="left"/>
+      <w:pPr>
+        <w:ind w:left="3600" w:hanging="360"/>
+      </w:pPr>
+    </w:lvl>
+    <w:lvl w:ilvl="5" w:tplc="0809001B" w:tentative="1">
+      <w:start w:val="1"/>
+      <w:numFmt w:val="lowerRoman"/>
+      <w:lvlText w:val="%6."/>
+      <w:lvlJc w:val="right"/>
+      <w:pPr>
+        <w:ind w:left="4320" w:hanging="180"/>
+      </w:pPr>
+    </w:lvl>
+    <w:lvl w:ilvl="6" w:tplc="0809000F" w:tentative="1">
+      <w:start w:val="1"/>
+      <w:numFmt w:val="decimal"/>
+      <w:lvlText w:val="%7."/>
+      <w:lvlJc w:val="left"/>
+      <w:pPr>
+        <w:ind w:left="5040" w:hanging="360"/>
+      </w:pPr>
+    </w:lvl>
+    <w:lvl w:ilvl="7" w:tplc="08090019" w:tentative="1">
+      <w:start w:val="1"/>
+      <w:numFmt w:val="lowerLetter"/>
+      <w:lvlText w:val="%8."/>
+      <w:lvlJc w:val="left"/>
+      <w:pPr>
+        <w:ind w:left="5760" w:hanging="360"/>
+      </w:pPr>
+    </w:lvl>
+    <w:lvl w:ilvl="8" w:tplc="0809001B" w:tentative="1">
+      <w:start w:val="1"/>
+      <w:numFmt w:val="lowerRoman"/>
+      <w:lvlText w:val="%9."/>
+      <w:lvlJc w:val="right"/>
+      <w:pPr>
+        <w:ind w:left="6480" w:hanging="180"/>
+      </w:pPr>
+    </w:lvl>
+  </w:abstractNum>
+  <w:abstractNum w:abstractNumId="1" w15:restartNumberingAfterBreak="0">
+    <w:nsid w:val="2AFD5763"/>
+    <w:multiLevelType w:val="hybridMultilevel"/>
+    <w:tmpl w:val="78D647A6"/>
+    <w:lvl w:ilvl="0" w:tplc="08090011">
+      <w:start w:val="1"/>
+      <w:numFmt w:val="decimal"/>
+      <w:lvlText w:val="%1)"/>
+      <w:lvlJc w:val="left"/>
+      <w:pPr>
+        <w:ind w:left="720" w:hanging="360"/>
+      </w:pPr>
+      <w:rPr>
+        <w:rFonts w:hint="default"/>
+      </w:rPr>
+    </w:lvl>
+    <w:lvl w:ilvl="1" w:tplc="08090019" w:tentative="1">
+      <w:start w:val="1"/>
+      <w:numFmt w:val="lowerLetter"/>
+      <w:lvlText w:val="%2."/>
+      <w:lvlJc w:val="left"/>
+      <w:pPr>
+        <w:ind w:left="1440" w:hanging="360"/>
+      </w:pPr>
+    </w:lvl>
+    <w:lvl w:ilvl="2" w:tplc="0809001B" w:tentative="1">
+      <w:start w:val="1"/>
+      <w:numFmt w:val="lowerRoman"/>
+      <w:lvlText w:val="%3."/>
+      <w:lvlJc w:val="right"/>
+      <w:pPr>
+        <w:ind w:left="2160" w:hanging="180"/>
+      </w:pPr>
+    </w:lvl>
+    <w:lvl w:ilvl="3" w:tplc="0809000F" w:tentative="1">
+      <w:start w:val="1"/>
+      <w:numFmt w:val="decimal"/>
+      <w:lvlText w:val="%4."/>
+      <w:lvlJc w:val="left"/>
+      <w:pPr>
+        <w:ind w:left="2880" w:hanging="360"/>
+      </w:pPr>
+    </w:lvl>
+    <w:lvl w:ilvl="4" w:tplc="08090019" w:tentative="1">
+      <w:start w:val="1"/>
+      <w:numFmt w:val="lowerLetter"/>
+      <w:lvlText w:val="%5."/>
+      <w:lvlJc w:val="left"/>
+      <w:pPr>
+        <w:ind w:left="3600" w:hanging="360"/>
+      </w:pPr>
+    </w:lvl>
+    <w:lvl w:ilvl="5" w:tplc="0809001B" w:tentative="1">
+      <w:start w:val="1"/>
+      <w:numFmt w:val="lowerRoman"/>
+      <w:lvlText w:val="%6."/>
+      <w:lvlJc w:val="right"/>
+      <w:pPr>
+        <w:ind w:left="4320" w:hanging="180"/>
+      </w:pPr>
+    </w:lvl>
+    <w:lvl w:ilvl="6" w:tplc="0809000F" w:tentative="1">
+      <w:start w:val="1"/>
+      <w:numFmt w:val="decimal"/>
+      <w:lvlText w:val="%7."/>
+      <w:lvlJc w:val="left"/>
+      <w:pPr>
+        <w:ind w:left="5040" w:hanging="360"/>
+      </w:pPr>
+    </w:lvl>
+    <w:lvl w:ilvl="7" w:tplc="08090019" w:tentative="1">
+      <w:start w:val="1"/>
+      <w:numFmt w:val="lowerLetter"/>
+      <w:lvlText w:val="%8."/>
+      <w:lvlJc w:val="left"/>
+      <w:pPr>
+        <w:ind w:left="5760" w:hanging="360"/>
+      </w:pPr>
+    </w:lvl>
+    <w:lvl w:ilvl="8" w:tplc="0809001B" w:tentative="1">
+      <w:start w:val="1"/>
+      <w:numFmt w:val="lowerRoman"/>
+      <w:lvlText w:val="%9."/>
+      <w:lvlJc w:val="right"/>
+      <w:pPr>
+        <w:ind w:left="6480" w:hanging="180"/>
+      </w:pPr>
+    </w:lvl>
+  </w:abstractNum>
+  <w:abstractNum w:abstractNumId="2" w15:restartNumberingAfterBreak="0">
+    <w:nsid w:val="74AA70E7"/>
+    <w:multiLevelType w:val="hybridMultilevel"/>
+    <w:tmpl w:val="C2282088"/>
+    <w:lvl w:ilvl="0" w:tplc="08090011">
+      <w:start w:val="1"/>
+      <w:numFmt w:val="decimal"/>
+      <w:lvlText w:val="%1)"/>
+      <w:lvlJc w:val="left"/>
+      <w:pPr>
+        <w:ind w:left="720" w:hanging="360"/>
+      </w:pPr>
+      <w:rPr>
+        <w:rFonts w:hint="default"/>
+      </w:rPr>
+    </w:lvl>
+    <w:lvl w:ilvl="1" w:tplc="08090019" w:tentative="1">
+      <w:start w:val="1"/>
+      <w:numFmt w:val="lowerLetter"/>
+      <w:lvlText w:val="%2."/>
+      <w:lvlJc w:val="left"/>
+      <w:pPr>
+        <w:ind w:left="1440" w:hanging="360"/>
+      </w:pPr>
+    </w:lvl>
+    <w:lvl w:ilvl="2" w:tplc="0809001B" w:tentative="1">
+      <w:start w:val="1"/>
+      <w:numFmt w:val="lowerRoman"/>
+      <w:lvlText w:val="%3."/>
+      <w:lvlJc w:val="right"/>
+      <w:pPr>
+        <w:ind w:left="2160" w:hanging="180"/>
+      </w:pPr>
+    </w:lvl>
+    <w:lvl w:ilvl="3" w:tplc="0809000F" w:tentative="1">
+      <w:start w:val="1"/>
+      <w:numFmt w:val="decimal"/>
+      <w:lvlText w:val="%4."/>
+      <w:lvlJc w:val="left"/>
+      <w:pPr>
+        <w:ind w:left="2880" w:hanging="360"/>
+      </w:pPr>
+    </w:lvl>
+    <w:lvl w:ilvl="4" w:tplc="08090019" w:tentative="1">
+      <w:start w:val="1"/>
+      <w:numFmt w:val="lowerLetter"/>
+      <w:lvlText w:val="%5."/>
+      <w:lvlJc w:val="left"/>
+      <w:pPr>
+        <w:ind w:left="3600" w:hanging="360"/>
+      </w:pPr>
+    </w:lvl>
+    <w:lvl w:ilvl="5" w:tplc="0809001B" w:tentative="1">
+      <w:start w:val="1"/>
+      <w:numFmt w:val="lowerRoman"/>
+      <w:lvlText w:val="%6."/>
+      <w:lvlJc w:val="right"/>
+      <w:pPr>
+        <w:ind w:left="4320" w:hanging="180"/>
+      </w:pPr>
+    </w:lvl>
+    <w:lvl w:ilvl="6" w:tplc="0809000F" w:tentative="1">
+      <w:start w:val="1"/>
+      <w:numFmt w:val="decimal"/>
+      <w:lvlText w:val="%7."/>
+      <w:lvlJc w:val="left"/>
+      <w:pPr>
+        <w:ind w:left="5040" w:hanging="360"/>
+      </w:pPr>
+    </w:lvl>
+    <w:lvl w:ilvl="7" w:tplc="08090019" w:tentative="1">
+      <w:start w:val="1"/>
+      <w:numFmt w:val="lowerLetter"/>
+      <w:lvlText w:val="%8."/>
+      <w:lvlJc w:val="left"/>
+      <w:pPr>
+        <w:ind w:left="5760" w:hanging="360"/>
+      </w:pPr>
+    </w:lvl>
+    <w:lvl w:ilvl="8" w:tplc="0809001B" w:tentative="1">
+      <w:start w:val="1"/>
+      <w:numFmt w:val="lowerRoman"/>
+      <w:lvlText w:val="%9."/>
+      <w:lvlJc w:val="right"/>
+      <w:pPr>
+        <w:ind w:left="6480" w:hanging="180"/>
+      </w:pPr>
+    </w:lvl>
+  </w:abstractNum>
+  <w:abstractNum w:abstractNumId="3" w15:restartNumberingAfterBreak="0">
+    <w:nsid w:val="754A6996"/>
+    <w:multiLevelType w:val="hybridMultilevel"/>
+    <w:tmpl w:val="72B650F0"/>
+    <w:lvl w:ilvl="0" w:tplc="0809000F">
+      <w:start w:val="1"/>
+      <w:numFmt w:val="decimal"/>
+      <w:lvlText w:val="%1."/>
+      <w:lvlJc w:val="left"/>
+      <w:pPr>
+        <w:ind w:left="720" w:hanging="360"/>
+      </w:pPr>
+      <w:rPr>
+        <w:rFonts w:hint="default"/>
+      </w:rPr>
+    </w:lvl>
+    <w:lvl w:ilvl="1" w:tplc="08090019" w:tentative="1">
+      <w:start w:val="1"/>
+      <w:numFmt w:val="lowerLetter"/>
+      <w:lvlText w:val="%2."/>
+      <w:lvlJc w:val="left"/>
+      <w:pPr>
+        <w:ind w:left="1440" w:hanging="360"/>
+      </w:pPr>
+    </w:lvl>
+    <w:lvl w:ilvl="2" w:tplc="0809001B" w:tentative="1">
+      <w:start w:val="1"/>
+      <w:numFmt w:val="lowerRoman"/>
+      <w:lvlText w:val="%3."/>
+      <w:lvlJc w:val="right"/>
+      <w:pPr>
+        <w:ind w:left="2160" w:hanging="180"/>
+      </w:pPr>
+    </w:lvl>
+    <w:lvl w:ilvl="3" w:tplc="0809000F" w:tentative="1">
+      <w:start w:val="1"/>
+      <w:numFmt w:val="decimal"/>
+      <w:lvlText w:val="%4."/>
+      <w:lvlJc w:val="left"/>
+      <w:pPr>
+        <w:ind w:left="2880" w:hanging="360"/>
+      </w:pPr>
+    </w:lvl>
+    <w:lvl w:ilvl="4" w:tplc="08090019" w:tentative="1">
+      <w:start w:val="1"/>
+      <w:numFmt w:val="lowerLetter"/>
+      <w:lvlText w:val="%5."/>
+      <w:lvlJc w:val="left"/>
+      <w:pPr>
+        <w:ind w:left="3600" w:hanging="360"/>
+      </w:pPr>
+    </w:lvl>
+    <w:lvl w:ilvl="5" w:tplc="0809001B" w:tentative="1">
+      <w:start w:val="1"/>
+      <w:numFmt w:val="lowerRoman"/>
+      <w:lvlText w:val="%6."/>
+      <w:lvlJc w:val="right"/>
+      <w:pPr>
+        <w:ind w:left="4320" w:hanging="180"/>
+      </w:pPr>
+    </w:lvl>
+    <w:lvl w:ilvl="6" w:tplc="0809000F" w:tentative="1">
+      <w:start w:val="1"/>
+      <w:numFmt w:val="decimal"/>
+      <w:lvlText w:val="%7."/>
+      <w:lvlJc w:val="left"/>
+      <w:pPr>
+        <w:ind w:left="5040" w:hanging="360"/>
+      </w:pPr>
+    </w:lvl>
+    <w:lvl w:ilvl="7" w:tplc="08090019" w:tentative="1">
+      <w:start w:val="1"/>
+      <w:numFmt w:val="lowerLetter"/>
+      <w:lvlText w:val="%8."/>
+      <w:lvlJc w:val="left"/>
+      <w:pPr>
+        <w:ind w:left="5760" w:hanging="360"/>
+      </w:pPr>
+    </w:lvl>
+    <w:lvl w:ilvl="8" w:tplc="0809001B" w:tentative="1">
+      <w:start w:val="1"/>
+      <w:numFmt w:val="lowerRoman"/>
+      <w:lvlText w:val="%9."/>
+      <w:lvlJc w:val="right"/>
+      <w:pPr>
+        <w:ind w:left="6480" w:hanging="180"/>
+      </w:pPr>
+    </w:lvl>
+  </w:abstractNum>
+  <w:num w:numId="1">
+    <w:abstractNumId w:val="3"/>
+  </w:num>
+  <w:num w:numId="2">
+    <w:abstractNumId w:val="1"/>
+  </w:num>
+  <w:num w:numId="3">
+    <w:abstractNumId w:val="2"/>
+  </w:num>
+  <w:num w:numId="4">
+    <w:abstractNumId w:val="0"/>
+  </w:num>
+</w:numbering>
 </file>
 
 <file path=word/styles.xml><?xml version="1.0" encoding="utf-8"?>
@@ -435,6 +1066,49 @@
     <w:name w:val="Normal"/>
     <w:qFormat/>
   </w:style>
+  <w:style w:type="paragraph" w:styleId="Heading1">
+    <w:name w:val="heading 1"/>
+    <w:basedOn w:val="Normal"/>
+    <w:next w:val="Normal"/>
+    <w:link w:val="Heading1Char"/>
+    <w:uiPriority w:val="9"/>
+    <w:qFormat/>
+    <w:rsid w:val="00367962"/>
+    <w:pPr>
+      <w:keepNext/>
+      <w:keepLines/>
+      <w:spacing w:before="240" w:after="0"/>
+      <w:outlineLvl w:val="0"/>
+    </w:pPr>
+    <w:rPr>
+      <w:rFonts w:asciiTheme="majorHAnsi" w:eastAsiaTheme="majorEastAsia" w:hAnsiTheme="majorHAnsi" w:cstheme="majorBidi"/>
+      <w:color w:val="2F5496" w:themeColor="accent1" w:themeShade="BF"/>
+      <w:sz w:val="32"/>
+      <w:szCs w:val="32"/>
+    </w:rPr>
+  </w:style>
+  <w:style w:type="paragraph" w:styleId="Heading2">
+    <w:name w:val="heading 2"/>
+    <w:basedOn w:val="Normal"/>
+    <w:next w:val="Normal"/>
+    <w:link w:val="Heading2Char"/>
+    <w:uiPriority w:val="9"/>
+    <w:unhideWhenUsed/>
+    <w:qFormat/>
+    <w:rsid w:val="00757EE7"/>
+    <w:pPr>
+      <w:keepNext/>
+      <w:keepLines/>
+      <w:spacing w:before="40" w:after="0"/>
+      <w:outlineLvl w:val="1"/>
+    </w:pPr>
+    <w:rPr>
+      <w:rFonts w:asciiTheme="majorHAnsi" w:eastAsiaTheme="majorEastAsia" w:hAnsiTheme="majorHAnsi" w:cstheme="majorBidi"/>
+      <w:color w:val="2F5496" w:themeColor="accent1" w:themeShade="BF"/>
+      <w:sz w:val="26"/>
+      <w:szCs w:val="26"/>
+    </w:rPr>
+  </w:style>
   <w:style w:type="character" w:default="1" w:styleId="DefaultParagraphFont">
     <w:name w:val="Default Paragraph Font"/>
     <w:uiPriority w:val="1"/>
@@ -494,6 +1168,32 @@
       <w:kern w:val="28"/>
       <w:sz w:val="56"/>
       <w:szCs w:val="56"/>
+    </w:rPr>
+  </w:style>
+  <w:style w:type="character" w:customStyle="1" w:styleId="Heading1Char">
+    <w:name w:val="Heading 1 Char"/>
+    <w:basedOn w:val="DefaultParagraphFont"/>
+    <w:link w:val="Heading1"/>
+    <w:uiPriority w:val="9"/>
+    <w:rsid w:val="00367962"/>
+    <w:rPr>
+      <w:rFonts w:asciiTheme="majorHAnsi" w:eastAsiaTheme="majorEastAsia" w:hAnsiTheme="majorHAnsi" w:cstheme="majorBidi"/>
+      <w:color w:val="2F5496" w:themeColor="accent1" w:themeShade="BF"/>
+      <w:sz w:val="32"/>
+      <w:szCs w:val="32"/>
+    </w:rPr>
+  </w:style>
+  <w:style w:type="character" w:customStyle="1" w:styleId="Heading2Char">
+    <w:name w:val="Heading 2 Char"/>
+    <w:basedOn w:val="DefaultParagraphFont"/>
+    <w:link w:val="Heading2"/>
+    <w:uiPriority w:val="9"/>
+    <w:rsid w:val="00757EE7"/>
+    <w:rPr>
+      <w:rFonts w:asciiTheme="majorHAnsi" w:eastAsiaTheme="majorEastAsia" w:hAnsiTheme="majorHAnsi" w:cstheme="majorBidi"/>
+      <w:color w:val="2F5496" w:themeColor="accent1" w:themeShade="BF"/>
+      <w:sz w:val="26"/>
+      <w:szCs w:val="26"/>
     </w:rPr>
   </w:style>
 </w:styles>

</xml_diff>